<commit_message>
Login Passport: expire date, once login
</commit_message>
<xml_diff>
--- a/#Web Danh Thanh/Fix/Fix web 21.6.2020.docx
+++ b/#Web Danh Thanh/Fix/Fix web 21.6.2020.docx
@@ -912,18 +912,18 @@
     <w:p>
       <w:pPr>
         <w:rPr>
-          <w:color w:val="FF0000"/>
-        </w:rPr>
-      </w:pPr>
+          <w:strike/>
+        </w:rPr>
+      </w:pPr>
+      <w:r>
+        <w:rPr>
+          <w:strike/>
+        </w:rPr>
+        <w:t>chỗ thêm mới tài khoản ngân hàng em cho anh cái ngày tạo lên nữa để có thể chỉnh sửa lại ngày khởi tạo.</w:t>
+      </w:r>
       <w:bookmarkStart w:id="0" w:name="_GoBack"/>
-      <w:r>
-        <w:rPr>
-          <w:color w:val="FF0000"/>
-        </w:rPr>
-        <w:t>chỗ thêm mới tài khoản ngân hàng em cho anh cái ngày tạo lên nữa để có thể chỉnh sửa lại ngày khởi tạo.</w:t>
-      </w:r>
-    </w:p>
-    <w:bookmarkEnd w:id="0"/>
+      <w:bookmarkEnd w:id="0"/>
+    </w:p>
     <w:p>
       <w:r>
         <w:t>=================</w:t>

</xml_diff>